<commit_message>
Add led flash feature support
</commit_message>
<xml_diff>
--- a/docs/requerment/新主机工作流程-20210110.docx
+++ b/docs/requerment/新主机工作流程-20210110.docx
@@ -36,7 +36,25 @@
           <w:sz w:val="30"/>
           <w:szCs w:val="30"/>
         </w:rPr>
-        <w:t>上电开始检测三相电相序，相序正确，</w:t>
+        <w:t>上</w:t>
+      </w:r>
+      <w:proofErr w:type="gramStart"/>
+      <w:r>
+        <w:rPr>
+          <w:rFonts w:hint="eastAsia"/>
+          <w:sz w:val="30"/>
+          <w:szCs w:val="30"/>
+        </w:rPr>
+        <w:t>电开始</w:t>
+      </w:r>
+      <w:proofErr w:type="gramEnd"/>
+      <w:r>
+        <w:rPr>
+          <w:rFonts w:hint="eastAsia"/>
+          <w:sz w:val="30"/>
+          <w:szCs w:val="30"/>
+        </w:rPr>
+        <w:t>检测三相电相序，相序正确，</w:t>
       </w:r>
       <w:r>
         <w:rPr>
@@ -46,13 +64,23 @@
         </w:rPr>
         <w:t>P4.5</w:t>
       </w:r>
-      <w:r>
-        <w:rPr>
-          <w:rFonts w:hint="eastAsia"/>
-          <w:sz w:val="30"/>
-          <w:szCs w:val="30"/>
-        </w:rPr>
-        <w:t>输出低电位，相序指示灯亮，可以按启动主机的电源，相序错误</w:t>
+      <w:proofErr w:type="gramStart"/>
+      <w:r>
+        <w:rPr>
+          <w:rFonts w:hint="eastAsia"/>
+          <w:sz w:val="30"/>
+          <w:szCs w:val="30"/>
+        </w:rPr>
+        <w:t>输出低</w:t>
+      </w:r>
+      <w:proofErr w:type="gramEnd"/>
+      <w:r>
+        <w:rPr>
+          <w:rFonts w:hint="eastAsia"/>
+          <w:sz w:val="30"/>
+          <w:szCs w:val="30"/>
+        </w:rPr>
+        <w:t>电位，相序指示灯亮，可以按启动主机的电源，相序错误</w:t>
       </w:r>
       <w:r>
         <w:rPr>
@@ -85,13 +113,23 @@
         </w:rPr>
         <w:t>7</w:t>
       </w:r>
-      <w:r>
-        <w:rPr>
-          <w:rFonts w:hint="eastAsia"/>
-          <w:sz w:val="30"/>
-          <w:szCs w:val="30"/>
-        </w:rPr>
-        <w:t>输出低电位，缺相指示灯亮，电源启动按键无法操作，只有</w:t>
+      <w:proofErr w:type="gramStart"/>
+      <w:r>
+        <w:rPr>
+          <w:rFonts w:hint="eastAsia"/>
+          <w:sz w:val="30"/>
+          <w:szCs w:val="30"/>
+        </w:rPr>
+        <w:t>输出低</w:t>
+      </w:r>
+      <w:proofErr w:type="gramEnd"/>
+      <w:r>
+        <w:rPr>
+          <w:rFonts w:hint="eastAsia"/>
+          <w:sz w:val="30"/>
+          <w:szCs w:val="30"/>
+        </w:rPr>
+        <w:t>电位，缺相指示灯亮，电源启动按键无法操作，只有</w:t>
       </w:r>
       <w:r>
         <w:rPr>
@@ -101,13 +139,23 @@
         </w:rPr>
         <w:t>P4.5</w:t>
       </w:r>
-      <w:r>
-        <w:rPr>
-          <w:rFonts w:hint="eastAsia"/>
-          <w:sz w:val="30"/>
-          <w:szCs w:val="30"/>
-        </w:rPr>
-        <w:t>输出低电位，</w:t>
+      <w:proofErr w:type="gramStart"/>
+      <w:r>
+        <w:rPr>
+          <w:rFonts w:hint="eastAsia"/>
+          <w:sz w:val="30"/>
+          <w:szCs w:val="30"/>
+        </w:rPr>
+        <w:t>输出低</w:t>
+      </w:r>
+      <w:proofErr w:type="gramEnd"/>
+      <w:r>
+        <w:rPr>
+          <w:rFonts w:hint="eastAsia"/>
+          <w:sz w:val="30"/>
+          <w:szCs w:val="30"/>
+        </w:rPr>
+        <w:t>电位，</w:t>
       </w:r>
       <w:r>
         <w:rPr>
@@ -140,13 +188,23 @@
         </w:rPr>
         <w:t>P4.0</w:t>
       </w:r>
-      <w:r>
-        <w:rPr>
-          <w:rFonts w:hint="eastAsia"/>
-          <w:sz w:val="30"/>
-          <w:szCs w:val="30"/>
-        </w:rPr>
-        <w:t>输出低电位，继电器吸合接通电源，在运行过程中检测到缺相信号，</w:t>
+      <w:proofErr w:type="gramStart"/>
+      <w:r>
+        <w:rPr>
+          <w:rFonts w:hint="eastAsia"/>
+          <w:sz w:val="30"/>
+          <w:szCs w:val="30"/>
+        </w:rPr>
+        <w:t>输出低</w:t>
+      </w:r>
+      <w:proofErr w:type="gramEnd"/>
+      <w:r>
+        <w:rPr>
+          <w:rFonts w:hint="eastAsia"/>
+          <w:sz w:val="30"/>
+          <w:szCs w:val="30"/>
+        </w:rPr>
+        <w:t>电位，继电器吸合接通电源，在运行过程中检测到缺相信号，</w:t>
       </w:r>
       <w:r>
         <w:rPr>
@@ -170,15 +228,32 @@
           <w:sz w:val="30"/>
           <w:szCs w:val="30"/>
         </w:rPr>
-        <w:t>P2.4</w:t>
-      </w:r>
-      <w:r>
-        <w:rPr>
-          <w:rFonts w:hint="eastAsia"/>
-          <w:sz w:val="30"/>
-          <w:szCs w:val="30"/>
-        </w:rPr>
-        <w:t>输出低电位，缺相指示灯亮；检测到分机上报的紧急停止的报警信号时，</w:t>
+        <w:t>P2.</w:t>
+      </w:r>
+      <w:r>
+        <w:rPr>
+          <w:sz w:val="30"/>
+          <w:szCs w:val="30"/>
+        </w:rPr>
+        <w:t>7</w:t>
+      </w:r>
+      <w:proofErr w:type="gramStart"/>
+      <w:r>
+        <w:rPr>
+          <w:rFonts w:hint="eastAsia"/>
+          <w:sz w:val="30"/>
+          <w:szCs w:val="30"/>
+        </w:rPr>
+        <w:t>输出低</w:t>
+      </w:r>
+      <w:proofErr w:type="gramEnd"/>
+      <w:r>
+        <w:rPr>
+          <w:rFonts w:hint="eastAsia"/>
+          <w:sz w:val="30"/>
+          <w:szCs w:val="30"/>
+        </w:rPr>
+        <w:t>电位，缺相指示灯亮；检测到分机上报的紧急停止的报警信号时，</w:t>
       </w:r>
       <w:r>
         <w:rPr>
@@ -204,21 +279,23 @@
         </w:rPr>
         <w:t>P4.4</w:t>
       </w:r>
-      <w:r>
-        <w:rPr>
-          <w:rFonts w:hint="eastAsia"/>
-          <w:sz w:val="30"/>
-          <w:szCs w:val="30"/>
-        </w:rPr>
-        <w:t>输</w:t>
-      </w:r>
-      <w:r>
-        <w:rPr>
-          <w:rFonts w:hint="eastAsia"/>
-          <w:sz w:val="30"/>
-          <w:szCs w:val="30"/>
-        </w:rPr>
-        <w:t>出低电位，报警继电器吸合发出告警信号；</w:t>
+      <w:proofErr w:type="gramStart"/>
+      <w:r>
+        <w:rPr>
+          <w:rFonts w:hint="eastAsia"/>
+          <w:sz w:val="30"/>
+          <w:szCs w:val="30"/>
+        </w:rPr>
+        <w:t>输出低</w:t>
+      </w:r>
+      <w:proofErr w:type="gramEnd"/>
+      <w:r>
+        <w:rPr>
+          <w:rFonts w:hint="eastAsia"/>
+          <w:sz w:val="30"/>
+          <w:szCs w:val="30"/>
+        </w:rPr>
+        <w:t>电位，报警继电器吸合发出告警信号；</w:t>
       </w:r>
     </w:p>
     <w:p>
@@ -239,7 +316,27 @@
           <w:szCs w:val="30"/>
           <w:highlight w:val="yellow"/>
         </w:rPr>
-        <w:t>先按通讯键再按设置键后，</w:t>
+        <w:t>先按通讯键再</w:t>
+      </w:r>
+      <w:proofErr w:type="gramStart"/>
+      <w:r>
+        <w:rPr>
+          <w:rFonts w:hint="eastAsia"/>
+          <w:sz w:val="30"/>
+          <w:szCs w:val="30"/>
+          <w:highlight w:val="yellow"/>
+        </w:rPr>
+        <w:t>按设置键</w:t>
+      </w:r>
+      <w:proofErr w:type="gramEnd"/>
+      <w:r>
+        <w:rPr>
+          <w:rFonts w:hint="eastAsia"/>
+          <w:sz w:val="30"/>
+          <w:szCs w:val="30"/>
+          <w:highlight w:val="yellow"/>
+        </w:rPr>
+        <w:t>后，</w:t>
       </w:r>
       <w:r>
         <w:rPr>
@@ -312,7 +409,25 @@
           <w:sz w:val="30"/>
           <w:szCs w:val="30"/>
         </w:rPr>
-        <w:t>退出分机分配工作；（先按设置键，再按通讯键，清除所有分机号）</w:t>
+        <w:t>退出分机分配工作；（先</w:t>
+      </w:r>
+      <w:proofErr w:type="gramStart"/>
+      <w:r>
+        <w:rPr>
+          <w:rFonts w:hint="eastAsia"/>
+          <w:sz w:val="30"/>
+          <w:szCs w:val="30"/>
+        </w:rPr>
+        <w:t>按设置键</w:t>
+      </w:r>
+      <w:proofErr w:type="gramEnd"/>
+      <w:r>
+        <w:rPr>
+          <w:rFonts w:hint="eastAsia"/>
+          <w:sz w:val="30"/>
+          <w:szCs w:val="30"/>
+        </w:rPr>
+        <w:t>，再按通讯键，清除所有分机号）</w:t>
       </w:r>
     </w:p>
     <w:p>
@@ -332,15 +447,61 @@
           <w:sz w:val="30"/>
           <w:szCs w:val="30"/>
         </w:rPr>
-        <w:t>上升操作步骤：先按预紧键，再按同步键将指令下发到各分机，同步指示灯开始闪亮，等待分机回传，回传完成后同步指示灯常亮，才能进行下一步工作，分机开始预紧工作，同步指示灯开始闪亮，当重量达到预紧的重量时，分机工作完成，任务完成后并回传，回传完成后同步指示灯常</w:t>
-      </w:r>
-      <w:r>
-        <w:rPr>
-          <w:rFonts w:hint="eastAsia"/>
-          <w:sz w:val="30"/>
-          <w:szCs w:val="30"/>
-        </w:rPr>
-        <w:t>亮，才能进行下一步工作，先按上升键，再同步键发送指令到分机，分机开始上升工作，同步指示灯开始闪亮，上升倒计时工作开始，（倒计时时间按设置的高度除运行速度得到），任务完成后并回传，回传完成后同步指示</w:t>
+        <w:t>上升操作步骤：先按预紧键，再按同步键将指令下发到各分机，同步指示灯开始闪亮，等待分机回传，回传完成后同步指示灯常亮，才能进行下一步工作，分机开始预紧工作，同步指示灯开始闪亮，当重量达到预紧的重量时，分机工作完成，任务完成后并回传，回传完成后同步指示灯常亮，才能进行下一步工作，先</w:t>
+      </w:r>
+      <w:proofErr w:type="gramStart"/>
+      <w:r>
+        <w:rPr>
+          <w:rFonts w:hint="eastAsia"/>
+          <w:sz w:val="30"/>
+          <w:szCs w:val="30"/>
+        </w:rPr>
+        <w:t>按上升键</w:t>
+      </w:r>
+      <w:proofErr w:type="gramEnd"/>
+      <w:r>
+        <w:rPr>
+          <w:rFonts w:hint="eastAsia"/>
+          <w:sz w:val="30"/>
+          <w:szCs w:val="30"/>
+        </w:rPr>
+        <w:t>，再同步键发送指令到分机，分机开始上升工作，同步指示灯开始闪亮，上升倒计时工作开始，（倒计时时间</w:t>
+      </w:r>
+      <w:proofErr w:type="gramStart"/>
+      <w:r>
+        <w:rPr>
+          <w:rFonts w:hint="eastAsia"/>
+          <w:sz w:val="30"/>
+          <w:szCs w:val="30"/>
+        </w:rPr>
+        <w:t>按设置</w:t>
+      </w:r>
+      <w:proofErr w:type="gramEnd"/>
+      <w:r>
+        <w:rPr>
+          <w:rFonts w:hint="eastAsia"/>
+          <w:sz w:val="30"/>
+          <w:szCs w:val="30"/>
+        </w:rPr>
+        <w:t>的高度</w:t>
+      </w:r>
+      <w:proofErr w:type="gramStart"/>
+      <w:r>
+        <w:rPr>
+          <w:rFonts w:hint="eastAsia"/>
+          <w:sz w:val="30"/>
+          <w:szCs w:val="30"/>
+        </w:rPr>
+        <w:t>除运行</w:t>
+      </w:r>
+      <w:proofErr w:type="gramEnd"/>
+      <w:r>
+        <w:rPr>
+          <w:rFonts w:hint="eastAsia"/>
+          <w:sz w:val="30"/>
+          <w:szCs w:val="30"/>
+        </w:rPr>
+        <w:t>速度得到），任务完成后并回传，回传完成后同步指示</w:t>
       </w:r>
       <w:r>
         <w:rPr>
@@ -410,23 +571,61 @@
           <w:sz w:val="30"/>
           <w:szCs w:val="30"/>
         </w:rPr>
-        <w:t>下降操作步骤：先按</w:t>
-      </w:r>
-      <w:r>
-        <w:rPr>
-          <w:rFonts w:hint="eastAsia"/>
-          <w:sz w:val="30"/>
-          <w:szCs w:val="30"/>
-        </w:rPr>
-        <w:t>预紧按键，再按同步键将指令下发到各分机，同步指示灯开始闪亮，等待分机回传，回传完成后同步指示灯常亮，才能进行下一步工作，分机开始预紧工作，同步指示灯开始闪亮，当重量达到预紧的重量时，分机工作完成，任务完成后并回传，回传完成后同步指示灯常亮，才能进行下一步工作，先按下降键，再按同步键发送指令到分机，分机开始下降工作，同步指示灯开始闪亮，下降倒计时工作开始，（倒计时时间按设置的高度除运行速度得到），任务完成后并回传，回传完成后同步指示灯常亮，才能进行下一步工作，（在工作过程中按同步键时，工作暂停，再按同步键时工</w:t>
-      </w:r>
-      <w:r>
-        <w:rPr>
-          <w:rFonts w:hint="eastAsia"/>
-          <w:sz w:val="30"/>
-          <w:szCs w:val="30"/>
-        </w:rPr>
-        <w:t>作过程继续）；先按卸载按键，再按同步按键，卸载工作开始，同步指示灯开始闪亮，当重量达到设定的欠载重量时，分机工作完成，任务完成后并回传，回传完成后同步指示灯常亮，</w:t>
+        <w:t>下降操作步骤：先按预紧按键，再按同步键将指令下发到各分机，同步指示灯开始闪亮，等待分机回传，回传完成后同步指示灯常亮，才能进行下一步工作，分机开始预紧工作，同步指示灯开始闪亮，当重量达到预紧的重量时，分机工作完成，任务完成后并回传，回传完成后同步指示灯常亮，才能进行下一步工作，先</w:t>
+      </w:r>
+      <w:proofErr w:type="gramStart"/>
+      <w:r>
+        <w:rPr>
+          <w:rFonts w:hint="eastAsia"/>
+          <w:sz w:val="30"/>
+          <w:szCs w:val="30"/>
+        </w:rPr>
+        <w:t>按下降键</w:t>
+      </w:r>
+      <w:proofErr w:type="gramEnd"/>
+      <w:r>
+        <w:rPr>
+          <w:rFonts w:hint="eastAsia"/>
+          <w:sz w:val="30"/>
+          <w:szCs w:val="30"/>
+        </w:rPr>
+        <w:t>，再按同步键发送指令到分机，分机开始下降工作，同步指示灯开始闪亮，下降倒计时工作开始，（倒计时时间</w:t>
+      </w:r>
+      <w:proofErr w:type="gramStart"/>
+      <w:r>
+        <w:rPr>
+          <w:rFonts w:hint="eastAsia"/>
+          <w:sz w:val="30"/>
+          <w:szCs w:val="30"/>
+        </w:rPr>
+        <w:t>按设置</w:t>
+      </w:r>
+      <w:proofErr w:type="gramEnd"/>
+      <w:r>
+        <w:rPr>
+          <w:rFonts w:hint="eastAsia"/>
+          <w:sz w:val="30"/>
+          <w:szCs w:val="30"/>
+        </w:rPr>
+        <w:t>的高度</w:t>
+      </w:r>
+      <w:proofErr w:type="gramStart"/>
+      <w:r>
+        <w:rPr>
+          <w:rFonts w:hint="eastAsia"/>
+          <w:sz w:val="30"/>
+          <w:szCs w:val="30"/>
+        </w:rPr>
+        <w:t>除运行</w:t>
+      </w:r>
+      <w:proofErr w:type="gramEnd"/>
+      <w:r>
+        <w:rPr>
+          <w:rFonts w:hint="eastAsia"/>
+          <w:sz w:val="30"/>
+          <w:szCs w:val="30"/>
+        </w:rPr>
+        <w:t>速度得到），任务完成后并回传，回传完成后同步指示灯常亮，才能进行下一步工作，（在工作过程中按同步键时，工作暂停，再按同步键时工作过程继续）；先按卸载按键，再按同步按键，卸载工作开始，同步指示灯开始闪亮，当重量达到设定的欠载重量时，分机工作完成，任务完成后并回传，回传完成后同步指示灯常亮，</w:t>
       </w:r>
     </w:p>
     <w:p>
@@ -467,7 +666,25 @@
           <w:szCs w:val="30"/>
         </w:rPr>
         <w:lastRenderedPageBreak/>
-        <w:t>先按设置键，再按</w:t>
+        <w:t>先</w:t>
+      </w:r>
+      <w:proofErr w:type="gramStart"/>
+      <w:r>
+        <w:rPr>
+          <w:rFonts w:hint="eastAsia"/>
+          <w:sz w:val="30"/>
+          <w:szCs w:val="30"/>
+        </w:rPr>
+        <w:t>按设置键</w:t>
+      </w:r>
+      <w:proofErr w:type="gramEnd"/>
+      <w:r>
+        <w:rPr>
+          <w:rFonts w:hint="eastAsia"/>
+          <w:sz w:val="30"/>
+          <w:szCs w:val="30"/>
+        </w:rPr>
+        <w:t>，再按</w:t>
       </w:r>
       <w:r>
         <w:rPr>
@@ -494,13 +711,59 @@
         </w:rPr>
         <w:t>P2.0</w:t>
       </w:r>
-      <w:r>
-        <w:rPr>
-          <w:rFonts w:hint="eastAsia"/>
-          <w:sz w:val="30"/>
-          <w:szCs w:val="30"/>
-        </w:rPr>
-        <w:t>输出低电位，通讯指示灯常亮，表示在手动状态下，先按上升下降再按同步键后再按上升键，上升以点动方式运行。下降步骤相同</w:t>
+      <w:proofErr w:type="gramStart"/>
+      <w:r>
+        <w:rPr>
+          <w:rFonts w:hint="eastAsia"/>
+          <w:sz w:val="30"/>
+          <w:szCs w:val="30"/>
+        </w:rPr>
+        <w:t>输出低</w:t>
+      </w:r>
+      <w:proofErr w:type="gramEnd"/>
+      <w:r>
+        <w:rPr>
+          <w:rFonts w:hint="eastAsia"/>
+          <w:sz w:val="30"/>
+          <w:szCs w:val="30"/>
+        </w:rPr>
+        <w:t>电位，通讯指示灯常亮，表示在手动状态下，先</w:t>
+      </w:r>
+      <w:proofErr w:type="gramStart"/>
+      <w:r>
+        <w:rPr>
+          <w:rFonts w:hint="eastAsia"/>
+          <w:sz w:val="30"/>
+          <w:szCs w:val="30"/>
+        </w:rPr>
+        <w:t>按上升</w:t>
+      </w:r>
+      <w:proofErr w:type="gramEnd"/>
+      <w:r>
+        <w:rPr>
+          <w:rFonts w:hint="eastAsia"/>
+          <w:sz w:val="30"/>
+          <w:szCs w:val="30"/>
+        </w:rPr>
+        <w:t>下降再按同步键后再</w:t>
+      </w:r>
+      <w:proofErr w:type="gramStart"/>
+      <w:r>
+        <w:rPr>
+          <w:rFonts w:hint="eastAsia"/>
+          <w:sz w:val="30"/>
+          <w:szCs w:val="30"/>
+        </w:rPr>
+        <w:t>按上升键</w:t>
+      </w:r>
+      <w:proofErr w:type="gramEnd"/>
+      <w:r>
+        <w:rPr>
+          <w:rFonts w:hint="eastAsia"/>
+          <w:sz w:val="30"/>
+          <w:szCs w:val="30"/>
+        </w:rPr>
+        <w:t>，上升以点动方式运行。下降步骤相同</w:t>
       </w:r>
     </w:p>
     <w:p>
@@ -520,7 +783,25 @@
           <w:sz w:val="30"/>
           <w:szCs w:val="30"/>
         </w:rPr>
-        <w:t>先设置键再按下降键；</w:t>
+        <w:t>先设置键再</w:t>
+      </w:r>
+      <w:proofErr w:type="gramStart"/>
+      <w:r>
+        <w:rPr>
+          <w:rFonts w:hint="eastAsia"/>
+          <w:sz w:val="30"/>
+          <w:szCs w:val="30"/>
+        </w:rPr>
+        <w:t>按下降键</w:t>
+      </w:r>
+      <w:proofErr w:type="gramEnd"/>
+      <w:r>
+        <w:rPr>
+          <w:rFonts w:hint="eastAsia"/>
+          <w:sz w:val="30"/>
+          <w:szCs w:val="30"/>
+        </w:rPr>
+        <w:t>；</w:t>
       </w:r>
       <w:r>
         <w:rPr>
@@ -530,21 +811,23 @@
         </w:rPr>
         <w:t>P4.4</w:t>
       </w:r>
-      <w:r>
-        <w:rPr>
-          <w:rFonts w:hint="eastAsia"/>
-          <w:sz w:val="30"/>
-          <w:szCs w:val="30"/>
-        </w:rPr>
-        <w:t>输出低电位，继</w:t>
-      </w:r>
-      <w:r>
-        <w:rPr>
-          <w:rFonts w:hint="eastAsia"/>
-          <w:sz w:val="30"/>
-          <w:szCs w:val="30"/>
-        </w:rPr>
-        <w:t>电器断开，解除报警；</w:t>
+      <w:proofErr w:type="gramStart"/>
+      <w:r>
+        <w:rPr>
+          <w:rFonts w:hint="eastAsia"/>
+          <w:sz w:val="30"/>
+          <w:szCs w:val="30"/>
+        </w:rPr>
+        <w:t>输出低</w:t>
+      </w:r>
+      <w:proofErr w:type="gramEnd"/>
+      <w:r>
+        <w:rPr>
+          <w:rFonts w:hint="eastAsia"/>
+          <w:sz w:val="30"/>
+          <w:szCs w:val="30"/>
+        </w:rPr>
+        <w:t>电位，继电器断开，解除报警；</w:t>
       </w:r>
     </w:p>
     <w:sectPr>

</xml_diff>